<commit_message>
Add comparison with virtual machines.
</commit_message>
<xml_diff>
--- a/docker/cn.docx
+++ b/docker/cn.docx
@@ -3,16 +3,19 @@
 <w:document xmlns:wpc="http://schemas.microsoft.com/office/word/2010/wordprocessingCanvas" xmlns:mo="http://schemas.microsoft.com/office/mac/office/2008/main" xmlns:mc="http://schemas.openxmlformats.org/markup-compatibility/2006" xmlns:mv="urn:schemas-microsoft-com:mac:vml" xmlns:o="urn:schemas-microsoft-com:office:office" xmlns:r="http://schemas.openxmlformats.org/officeDocument/2006/relationships" xmlns:m="http://schemas.openxmlformats.org/officeDocument/2006/math" xmlns:v="urn:schemas-microsoft-com:vml" xmlns:wp14="http://schemas.microsoft.com/office/word/2010/wordprocessingDrawing" xmlns:wp="http://schemas.openxmlformats.org/drawingml/2006/wordprocessingDrawing" xmlns:w10="urn:schemas-microsoft-com:office:word" xmlns:w="http://schemas.openxmlformats.org/wordprocessingml/2006/main" xmlns:w14="http://schemas.microsoft.com/office/word/2010/wordml" xmlns:w15="http://schemas.microsoft.com/office/word/2012/wordml" xmlns:wpg="http://schemas.microsoft.com/office/word/2010/wordprocessingGroup" xmlns:wpi="http://schemas.microsoft.com/office/word/2010/wordprocessingInk" xmlns:wne="http://schemas.microsoft.com/office/word/2006/wordml" xmlns:wps="http://schemas.microsoft.com/office/word/2010/wordprocessingShape" mc:Ignorable="w14 w15 wp14">
   <w:body>
     <w:p>
-      <w:pPr>
-        <w:rPr>
-          <w:rFonts w:hint="eastAsia"/>
-        </w:rPr>
-      </w:pPr>
       <w:r>
         <w:rPr>
           <w:rFonts w:hint="eastAsia"/>
         </w:rPr>
         <w:t>一、解决的问题</w:t>
+      </w:r>
+    </w:p>
+    <w:p>
+      <w:r>
+        <w:rPr>
+          <w:rFonts w:hint="eastAsia"/>
+        </w:rPr>
+        <w:t>由于不同的机器有不同的操作系统，以及不同的库和组件，在将一个应用部署到多台机器上需要进行大量的环境配置操作。</w:t>
       </w:r>
     </w:p>
     <w:p>
@@ -25,7 +28,25 @@
         <w:rPr>
           <w:rFonts w:hint="eastAsia"/>
         </w:rPr>
-        <w:t>由于不同的机器有不同的操作系统，以及不同的库和组件，在将一个应用部署到多台机器上需要进行大量的环境配置操作。</w:t>
+        <w:t xml:space="preserve">Docker </w:t>
+      </w:r>
+      <w:r>
+        <w:rPr>
+          <w:rFonts w:hint="eastAsia"/>
+        </w:rPr>
+        <w:t>主要解决环境配置问题，它是一种虚拟化技术，对进程进行隔离，被隔离的进程独立于宿主操作系统和其它隔离的进程。使用</w:t>
+      </w:r>
+      <w:r>
+        <w:rPr>
+          <w:rFonts w:hint="eastAsia"/>
+        </w:rPr>
+        <w:t xml:space="preserve"> Docker </w:t>
+      </w:r>
+      <w:r>
+        <w:rPr>
+          <w:rFonts w:hint="eastAsia"/>
+        </w:rPr>
+        <w:t>可以不修改应用程序代码，不需要开发人员学习特定环境下的技术，就能够将现有的应用程序部署在其他机器中。</w:t>
       </w:r>
     </w:p>
     <w:p>
@@ -34,17 +55,26 @@
           <w:rFonts w:hint="eastAsia"/>
         </w:rPr>
       </w:pPr>
-      <w:r>
-        <w:rPr>
-          <w:rFonts w:hint="eastAsia"/>
-        </w:rPr>
-        <w:t xml:space="preserve">Docker </w:t>
-      </w:r>
-      <w:r>
-        <w:rPr>
-          <w:rFonts w:hint="eastAsia"/>
-        </w:rPr>
-        <w:t>主要解决环境配置问题，它是一种虚拟化技术，对进程进行隔离，被隔离的进程独立于宿主操作系统和其它隔离的进程。使用</w:t>
+    </w:p>
+    <w:p>
+      <w:pPr>
+        <w:rPr>
+          <w:rFonts w:hint="eastAsia"/>
+        </w:rPr>
+      </w:pPr>
+      <w:r>
+        <w:rPr>
+          <w:rFonts w:hint="eastAsia"/>
+        </w:rPr>
+        <w:t>二、与虚拟机的比较</w:t>
+      </w:r>
+    </w:p>
+    <w:p>
+      <w:r>
+        <w:rPr>
+          <w:rFonts w:hint="eastAsia"/>
+        </w:rPr>
+        <w:t>虚拟机也是一种虚拟化技术，它与</w:t>
       </w:r>
       <w:r>
         <w:rPr>
@@ -56,7 +86,7 @@
         <w:rPr>
           <w:rFonts w:hint="eastAsia"/>
         </w:rPr>
-        <w:t>可以不修改应用程序代码，不需要开发人员学习特定环境下的技术，就能够将现有的应用程序部署在其他机器中。</w:t>
+        <w:t>最大的区别在于它是通过模拟硬件，并在硬件上安装操作系统来实现。</w:t>
       </w:r>
     </w:p>
     <w:p>

</xml_diff>

<commit_message>
Add mirror and container.
</commit_message>
<xml_diff>
--- a/docker/cn.docx
+++ b/docker/cn.docx
@@ -484,6 +484,89 @@
           <w:rFonts w:hint="eastAsia"/>
         </w:rPr>
         <w:t>轻量级的特点使得它很适合用于部署、维护、组合微服务。</w:t>
+      </w:r>
+    </w:p>
+    <w:p>
+      <w:pPr>
+        <w:rPr>
+          <w:rFonts w:hint="eastAsia"/>
+        </w:rPr>
+      </w:pPr>
+    </w:p>
+    <w:p>
+      <w:pPr>
+        <w:rPr>
+          <w:rFonts w:hint="eastAsia"/>
+        </w:rPr>
+      </w:pPr>
+      <w:r>
+        <w:rPr>
+          <w:rFonts w:hint="eastAsia"/>
+        </w:rPr>
+        <w:t>五、镜像与容器</w:t>
+      </w:r>
+    </w:p>
+    <w:p>
+      <w:pPr>
+        <w:rPr>
+          <w:rFonts w:hint="eastAsia"/>
+        </w:rPr>
+      </w:pPr>
+      <w:r>
+        <w:rPr>
+          <w:rFonts w:hint="eastAsia"/>
+        </w:rPr>
+        <w:t>镜像是一种静态的结构，可以看成面向对象里面的类，而容器是镜像的一个实例。</w:t>
+      </w:r>
+    </w:p>
+    <w:p>
+      <w:pPr>
+        <w:rPr>
+          <w:rFonts w:hint="eastAsia"/>
+        </w:rPr>
+      </w:pPr>
+      <w:r>
+        <w:rPr>
+          <w:rFonts w:hint="eastAsia"/>
+        </w:rPr>
+        <w:t>镜像包含着容器运行时所需要的代码以及其它组件，它是一种分层结构，每一层都是只读的（</w:t>
+      </w:r>
+      <w:r>
+        <w:rPr>
+          <w:rFonts w:hint="eastAsia"/>
+        </w:rPr>
+        <w:t>read-only layers</w:t>
+      </w:r>
+      <w:r>
+        <w:rPr>
+          <w:rFonts w:hint="eastAsia"/>
+        </w:rPr>
+        <w:t>）。构建镜像时，会一层一层构建，前一层是后一层的基础。镜像的这种分层存储结构很适合镜像的复用以及定制。</w:t>
+      </w:r>
+    </w:p>
+    <w:p>
+      <w:pPr>
+        <w:rPr>
+          <w:rFonts w:hint="eastAsia"/>
+        </w:rPr>
+      </w:pPr>
+      <w:r>
+        <w:rPr>
+          <w:rFonts w:hint="eastAsia"/>
+        </w:rPr>
+        <w:t>构建容器时，通过在镜像的基础上添加一个可写层（</w:t>
+      </w:r>
+      <w:r>
+        <w:rPr>
+          <w:rFonts w:hint="eastAsia"/>
+        </w:rPr>
+        <w:t>writable layer</w:t>
+      </w:r>
+      <w:r>
+        <w:rPr>
+          <w:rFonts w:hint="eastAsia"/>
+        </w:rPr>
+        <w:t>），用来保存着容器运行过程中的修改。</w:t>
       </w:r>
     </w:p>
     <w:p>

</xml_diff>